<commit_message>
working on add/edit button.
</commit_message>
<xml_diff>
--- a/Discogs-Manager-Project-Plan.docx
+++ b/Discogs-Manager-Project-Plan.docx
@@ -9,7 +9,10 @@
     </w:p>
     <w:p>
       <w:r>
-        <w:t>8 October 2023</w:t>
+        <w:t>28</w:t>
+      </w:r>
+      <w:r>
+        <w:t xml:space="preserve"> October 2023</w:t>
       </w:r>
     </w:p>
     <w:p>
@@ -136,10 +139,7 @@
         <w:t xml:space="preserve">it </w:t>
       </w:r>
       <w:r>
-        <w:t xml:space="preserve">with </w:t>
-      </w:r>
-      <w:r>
-        <w:t>Flask-</w:t>
+        <w:t>with Flask-</w:t>
       </w:r>
       <w:proofErr w:type="spellStart"/>
       <w:r>
@@ -149,10 +149,7 @@
     </w:p>
     <w:p>
       <w:r>
-        <w:t xml:space="preserve">2) </w:t>
-      </w:r>
-      <w:r>
-        <w:t xml:space="preserve">Clean your data and perform a </w:t>
+        <w:t xml:space="preserve">2) Clean your data and perform a </w:t>
       </w:r>
       <w:proofErr w:type="gramStart"/>
       <w:r>
@@ -168,10 +165,7 @@
         <w:t>3)</w:t>
       </w:r>
       <w:r>
-        <w:t xml:space="preserve"> </w:t>
-      </w:r>
-      <w:r>
-        <w:t>Make at least 1 Pandas pivot table and 1 matplotlib/seaborn plot. Pivot tables are a way to summarize your data and present it easily in a way that isn’t just a graph. They can be useful when combined with graphs.</w:t>
+        <w:t xml:space="preserve"> Make at least 1 Pandas pivot table and 1 matplotlib/seaborn plot. Pivot tables are a way to summarize your data and present it easily in a way that isn’t just a graph. They can be useful when combined with graphs.</w:t>
       </w:r>
     </w:p>
     <w:p>

</xml_diff>